<commit_message>
modification cahier + ajout capture d'écran
</commit_message>
<xml_diff>
--- a/Cahier+de+recette+du+site+724events+à+compléter.docx
+++ b/Cahier+de+recette+du+site+724events+à+compléter.docx
@@ -242,7 +242,6 @@
                 <w:szCs w:val="20"/>
               </w:rPr>
             </w:pPr>
-            <w:proofErr w:type="spellStart"/>
             <w:r>
               <w:rPr>
                 <w:rFonts w:ascii="Montserrat" w:eastAsia="Montserrat" w:hAnsi="Montserrat" w:cs="Montserrat"/>
@@ -251,7 +250,6 @@
               </w:rPr>
               <w:t>Given</w:t>
             </w:r>
-            <w:proofErr w:type="spellEnd"/>
           </w:p>
         </w:tc>
         <w:tc>
@@ -319,7 +317,6 @@
                 <w:szCs w:val="20"/>
               </w:rPr>
             </w:pPr>
-            <w:proofErr w:type="spellStart"/>
             <w:r>
               <w:rPr>
                 <w:rFonts w:ascii="Montserrat" w:eastAsia="Montserrat" w:hAnsi="Montserrat" w:cs="Montserrat"/>
@@ -328,7 +325,6 @@
               </w:rPr>
               <w:t>When</w:t>
             </w:r>
-            <w:proofErr w:type="spellEnd"/>
           </w:p>
         </w:tc>
         <w:tc>
@@ -396,7 +392,6 @@
                 <w:szCs w:val="20"/>
               </w:rPr>
             </w:pPr>
-            <w:proofErr w:type="spellStart"/>
             <w:r>
               <w:rPr>
                 <w:rFonts w:ascii="Montserrat" w:eastAsia="Montserrat" w:hAnsi="Montserrat" w:cs="Montserrat"/>
@@ -405,7 +400,6 @@
               </w:rPr>
               <w:t>Then</w:t>
             </w:r>
-            <w:proofErr w:type="spellEnd"/>
           </w:p>
         </w:tc>
         <w:tc>
@@ -577,7 +571,6 @@
                 <w:szCs w:val="20"/>
               </w:rPr>
             </w:pPr>
-            <w:proofErr w:type="spellStart"/>
             <w:r>
               <w:rPr>
                 <w:rFonts w:ascii="Montserrat" w:eastAsia="Montserrat" w:hAnsi="Montserrat" w:cs="Montserrat"/>
@@ -586,7 +579,6 @@
               </w:rPr>
               <w:t>Given</w:t>
             </w:r>
-            <w:proofErr w:type="spellEnd"/>
           </w:p>
         </w:tc>
         <w:tc>
@@ -617,16 +609,8 @@
               <w:rPr>
                 <w:rFonts w:ascii="Montserrat" w:eastAsia="Montserrat" w:hAnsi="Montserrat" w:cs="Montserrat"/>
               </w:rPr>
-              <w:t xml:space="preserve">En regardant la </w:t>
-            </w:r>
-            <w:proofErr w:type="spellStart"/>
-            <w:r>
-              <w:rPr>
-                <w:rFonts w:ascii="Montserrat" w:eastAsia="Montserrat" w:hAnsi="Montserrat" w:cs="Montserrat"/>
-              </w:rPr>
-              <w:t>navbarre</w:t>
-            </w:r>
-            <w:proofErr w:type="spellEnd"/>
+              <w:t>En regardant la navbarre</w:t>
+            </w:r>
           </w:p>
         </w:tc>
       </w:tr>
@@ -662,7 +646,6 @@
                 <w:szCs w:val="20"/>
               </w:rPr>
             </w:pPr>
-            <w:proofErr w:type="spellStart"/>
             <w:r>
               <w:rPr>
                 <w:rFonts w:ascii="Montserrat" w:eastAsia="Montserrat" w:hAnsi="Montserrat" w:cs="Montserrat"/>
@@ -671,7 +654,6 @@
               </w:rPr>
               <w:t>When</w:t>
             </w:r>
-            <w:proofErr w:type="spellEnd"/>
           </w:p>
         </w:tc>
         <w:tc>
@@ -739,7 +721,6 @@
                 <w:szCs w:val="20"/>
               </w:rPr>
             </w:pPr>
-            <w:proofErr w:type="spellStart"/>
             <w:r>
               <w:rPr>
                 <w:rFonts w:ascii="Montserrat" w:eastAsia="Montserrat" w:hAnsi="Montserrat" w:cs="Montserrat"/>
@@ -748,7 +729,6 @@
               </w:rPr>
               <w:t>Then</w:t>
             </w:r>
-            <w:proofErr w:type="spellEnd"/>
           </w:p>
         </w:tc>
         <w:tc>
@@ -921,7 +901,6 @@
                 <w:szCs w:val="20"/>
               </w:rPr>
             </w:pPr>
-            <w:proofErr w:type="spellStart"/>
             <w:r>
               <w:rPr>
                 <w:rFonts w:ascii="Montserrat" w:eastAsia="Montserrat" w:hAnsi="Montserrat" w:cs="Montserrat"/>
@@ -930,7 +909,6 @@
               </w:rPr>
               <w:t>Given</w:t>
             </w:r>
-            <w:proofErr w:type="spellEnd"/>
           </w:p>
         </w:tc>
         <w:tc>
@@ -1002,7 +980,6 @@
                 <w:szCs w:val="20"/>
               </w:rPr>
             </w:pPr>
-            <w:proofErr w:type="spellStart"/>
             <w:r>
               <w:rPr>
                 <w:rFonts w:ascii="Montserrat" w:eastAsia="Montserrat" w:hAnsi="Montserrat" w:cs="Montserrat"/>
@@ -1011,7 +988,6 @@
               </w:rPr>
               <w:t>When</w:t>
             </w:r>
-            <w:proofErr w:type="spellEnd"/>
           </w:p>
         </w:tc>
         <w:tc>
@@ -1083,7 +1059,6 @@
                 <w:szCs w:val="20"/>
               </w:rPr>
             </w:pPr>
-            <w:proofErr w:type="spellStart"/>
             <w:r>
               <w:rPr>
                 <w:rFonts w:ascii="Montserrat" w:eastAsia="Montserrat" w:hAnsi="Montserrat" w:cs="Montserrat"/>
@@ -1092,7 +1067,6 @@
               </w:rPr>
               <w:t>Then</w:t>
             </w:r>
-            <w:proofErr w:type="spellEnd"/>
           </w:p>
         </w:tc>
         <w:tc>
@@ -1265,7 +1239,6 @@
                 <w:szCs w:val="20"/>
               </w:rPr>
             </w:pPr>
-            <w:proofErr w:type="spellStart"/>
             <w:r>
               <w:rPr>
                 <w:rFonts w:ascii="Montserrat" w:eastAsia="Montserrat" w:hAnsi="Montserrat" w:cs="Montserrat"/>
@@ -1274,7 +1247,6 @@
               </w:rPr>
               <w:t>Given</w:t>
             </w:r>
-            <w:proofErr w:type="spellEnd"/>
           </w:p>
         </w:tc>
         <w:tc>
@@ -1346,7 +1318,6 @@
                 <w:szCs w:val="20"/>
               </w:rPr>
             </w:pPr>
-            <w:proofErr w:type="spellStart"/>
             <w:r>
               <w:rPr>
                 <w:rFonts w:ascii="Montserrat" w:eastAsia="Montserrat" w:hAnsi="Montserrat" w:cs="Montserrat"/>
@@ -1355,7 +1326,6 @@
               </w:rPr>
               <w:t>When</w:t>
             </w:r>
-            <w:proofErr w:type="spellEnd"/>
           </w:p>
         </w:tc>
         <w:tc>
@@ -1427,7 +1397,6 @@
                 <w:szCs w:val="20"/>
               </w:rPr>
             </w:pPr>
-            <w:proofErr w:type="spellStart"/>
             <w:r>
               <w:rPr>
                 <w:rFonts w:ascii="Montserrat" w:eastAsia="Montserrat" w:hAnsi="Montserrat" w:cs="Montserrat"/>
@@ -1436,7 +1405,6 @@
               </w:rPr>
               <w:t>Then</w:t>
             </w:r>
-            <w:proofErr w:type="spellEnd"/>
           </w:p>
         </w:tc>
         <w:tc>
@@ -1613,7 +1581,6 @@
                 <w:szCs w:val="20"/>
               </w:rPr>
             </w:pPr>
-            <w:proofErr w:type="spellStart"/>
             <w:r>
               <w:rPr>
                 <w:rFonts w:ascii="Montserrat" w:eastAsia="Montserrat" w:hAnsi="Montserrat" w:cs="Montserrat"/>
@@ -1622,7 +1589,6 @@
               </w:rPr>
               <w:t>Given</w:t>
             </w:r>
-            <w:proofErr w:type="spellEnd"/>
           </w:p>
         </w:tc>
         <w:tc>
@@ -1694,7 +1660,6 @@
                 <w:szCs w:val="20"/>
               </w:rPr>
             </w:pPr>
-            <w:proofErr w:type="spellStart"/>
             <w:r>
               <w:rPr>
                 <w:rFonts w:ascii="Montserrat" w:eastAsia="Montserrat" w:hAnsi="Montserrat" w:cs="Montserrat"/>
@@ -1703,7 +1668,6 @@
               </w:rPr>
               <w:t>When</w:t>
             </w:r>
-            <w:proofErr w:type="spellEnd"/>
           </w:p>
         </w:tc>
         <w:tc>
@@ -1775,7 +1739,6 @@
                 <w:szCs w:val="20"/>
               </w:rPr>
             </w:pPr>
-            <w:proofErr w:type="spellStart"/>
             <w:r>
               <w:rPr>
                 <w:rFonts w:ascii="Montserrat" w:eastAsia="Montserrat" w:hAnsi="Montserrat" w:cs="Montserrat"/>
@@ -1784,7 +1747,6 @@
               </w:rPr>
               <w:t>Then</w:t>
             </w:r>
-            <w:proofErr w:type="spellEnd"/>
           </w:p>
         </w:tc>
         <w:tc>
@@ -1957,7 +1919,6 @@
                 <w:szCs w:val="20"/>
               </w:rPr>
             </w:pPr>
-            <w:proofErr w:type="spellStart"/>
             <w:r>
               <w:rPr>
                 <w:rFonts w:ascii="Montserrat" w:eastAsia="Montserrat" w:hAnsi="Montserrat" w:cs="Montserrat"/>
@@ -1966,7 +1927,6 @@
               </w:rPr>
               <w:t>Given</w:t>
             </w:r>
-            <w:proofErr w:type="spellEnd"/>
           </w:p>
         </w:tc>
         <w:tc>
@@ -2036,7 +1996,6 @@
                 <w:szCs w:val="20"/>
               </w:rPr>
             </w:pPr>
-            <w:proofErr w:type="spellStart"/>
             <w:r>
               <w:rPr>
                 <w:rFonts w:ascii="Montserrat" w:eastAsia="Montserrat" w:hAnsi="Montserrat" w:cs="Montserrat"/>
@@ -2045,7 +2004,6 @@
               </w:rPr>
               <w:t>When</w:t>
             </w:r>
-            <w:proofErr w:type="spellEnd"/>
           </w:p>
         </w:tc>
         <w:tc>
@@ -2080,18 +2038,8 @@
                 <w:sz w:val="20"/>
                 <w:szCs w:val="20"/>
               </w:rPr>
-              <w:t xml:space="preserve">En regardant les </w:t>
-            </w:r>
-            <w:proofErr w:type="spellStart"/>
-            <w:r>
-              <w:rPr>
-                <w:rFonts w:ascii="Montserrat" w:eastAsia="Montserrat" w:hAnsi="Montserrat" w:cs="Montserrat"/>
-                <w:sz w:val="20"/>
-                <w:szCs w:val="20"/>
-              </w:rPr>
-              <w:t>cards</w:t>
-            </w:r>
-            <w:proofErr w:type="spellEnd"/>
+              <w:t>En regardant les cards</w:t>
+            </w:r>
           </w:p>
         </w:tc>
       </w:tr>
@@ -2127,7 +2075,6 @@
                 <w:szCs w:val="20"/>
               </w:rPr>
             </w:pPr>
-            <w:proofErr w:type="spellStart"/>
             <w:r>
               <w:rPr>
                 <w:rFonts w:ascii="Montserrat" w:eastAsia="Montserrat" w:hAnsi="Montserrat" w:cs="Montserrat"/>
@@ -2136,7 +2083,6 @@
               </w:rPr>
               <w:t>Then</w:t>
             </w:r>
-            <w:proofErr w:type="spellEnd"/>
           </w:p>
         </w:tc>
         <w:tc>
@@ -2309,7 +2255,6 @@
                 <w:szCs w:val="20"/>
               </w:rPr>
             </w:pPr>
-            <w:proofErr w:type="spellStart"/>
             <w:r>
               <w:rPr>
                 <w:rFonts w:ascii="Montserrat" w:eastAsia="Montserrat" w:hAnsi="Montserrat" w:cs="Montserrat"/>
@@ -2318,7 +2263,6 @@
               </w:rPr>
               <w:t>Given</w:t>
             </w:r>
-            <w:proofErr w:type="spellEnd"/>
           </w:p>
         </w:tc>
         <w:tc>
@@ -2388,7 +2332,6 @@
                 <w:szCs w:val="20"/>
               </w:rPr>
             </w:pPr>
-            <w:proofErr w:type="spellStart"/>
             <w:r>
               <w:rPr>
                 <w:rFonts w:ascii="Montserrat" w:eastAsia="Montserrat" w:hAnsi="Montserrat" w:cs="Montserrat"/>
@@ -2397,7 +2340,6 @@
               </w:rPr>
               <w:t>When</w:t>
             </w:r>
-            <w:proofErr w:type="spellEnd"/>
           </w:p>
         </w:tc>
         <w:tc>
@@ -2470,7 +2412,6 @@
                 <w:szCs w:val="20"/>
               </w:rPr>
             </w:pPr>
-            <w:proofErr w:type="spellStart"/>
             <w:r>
               <w:rPr>
                 <w:rFonts w:ascii="Montserrat" w:eastAsia="Montserrat" w:hAnsi="Montserrat" w:cs="Montserrat"/>
@@ -2479,7 +2420,6 @@
               </w:rPr>
               <w:t>Then</w:t>
             </w:r>
-            <w:proofErr w:type="spellEnd"/>
           </w:p>
         </w:tc>
         <w:tc>
@@ -2512,19 +2452,11 @@
               </w:rPr>
               <w:t xml:space="preserve">J’ai bien la deuxième page avec les </w:t>
             </w:r>
-            <w:proofErr w:type="spellStart"/>
-            <w:r>
-              <w:rPr>
-                <w:rFonts w:ascii="Montserrat" w:eastAsia="Montserrat" w:hAnsi="Montserrat" w:cs="Montserrat"/>
-              </w:rPr>
-              <w:t>cards</w:t>
-            </w:r>
-            <w:proofErr w:type="spellEnd"/>
-            <w:r>
-              <w:rPr>
-                <w:rFonts w:ascii="Montserrat" w:eastAsia="Montserrat" w:hAnsi="Montserrat" w:cs="Montserrat"/>
-              </w:rPr>
-              <w:t xml:space="preserve"> restante qui s’affichent</w:t>
+            <w:r>
+              <w:rPr>
+                <w:rFonts w:ascii="Montserrat" w:eastAsia="Montserrat" w:hAnsi="Montserrat" w:cs="Montserrat"/>
+              </w:rPr>
+              <w:t>cards restante qui s’affichent</w:t>
             </w:r>
           </w:p>
         </w:tc>
@@ -2666,7 +2598,6 @@
                 <w:szCs w:val="20"/>
               </w:rPr>
             </w:pPr>
-            <w:proofErr w:type="spellStart"/>
             <w:r>
               <w:rPr>
                 <w:rFonts w:ascii="Montserrat" w:eastAsia="Montserrat" w:hAnsi="Montserrat" w:cs="Montserrat"/>
@@ -2675,7 +2606,6 @@
               </w:rPr>
               <w:t>Given</w:t>
             </w:r>
-            <w:proofErr w:type="spellEnd"/>
           </w:p>
         </w:tc>
         <w:tc>
@@ -2743,7 +2673,6 @@
                 <w:szCs w:val="20"/>
               </w:rPr>
             </w:pPr>
-            <w:proofErr w:type="spellStart"/>
             <w:r>
               <w:rPr>
                 <w:rFonts w:ascii="Montserrat" w:eastAsia="Montserrat" w:hAnsi="Montserrat" w:cs="Montserrat"/>
@@ -2752,7 +2681,6 @@
               </w:rPr>
               <w:t>When</w:t>
             </w:r>
-            <w:proofErr w:type="spellEnd"/>
           </w:p>
         </w:tc>
         <w:tc>
@@ -2824,7 +2752,6 @@
                 <w:szCs w:val="20"/>
               </w:rPr>
             </w:pPr>
-            <w:proofErr w:type="spellStart"/>
             <w:r>
               <w:rPr>
                 <w:rFonts w:ascii="Montserrat" w:eastAsia="Montserrat" w:hAnsi="Montserrat" w:cs="Montserrat"/>
@@ -2833,7 +2760,6 @@
               </w:rPr>
               <w:t>Then</w:t>
             </w:r>
-            <w:proofErr w:type="spellEnd"/>
           </w:p>
         </w:tc>
         <w:tc>
@@ -3020,7 +2946,6 @@
                 <w:szCs w:val="20"/>
               </w:rPr>
             </w:pPr>
-            <w:proofErr w:type="spellStart"/>
             <w:r>
               <w:rPr>
                 <w:rFonts w:ascii="Montserrat" w:eastAsia="Montserrat" w:hAnsi="Montserrat" w:cs="Montserrat"/>
@@ -3029,7 +2954,6 @@
               </w:rPr>
               <w:t>Given</w:t>
             </w:r>
-            <w:proofErr w:type="spellEnd"/>
           </w:p>
         </w:tc>
         <w:tc>
@@ -3060,16 +2984,8 @@
               <w:rPr>
                 <w:rFonts w:ascii="Montserrat" w:eastAsia="Montserrat" w:hAnsi="Montserrat" w:cs="Montserrat"/>
               </w:rPr>
-              <w:t xml:space="preserve">En allant au </w:t>
-            </w:r>
-            <w:proofErr w:type="spellStart"/>
-            <w:r>
-              <w:rPr>
-                <w:rFonts w:ascii="Montserrat" w:eastAsia="Montserrat" w:hAnsi="Montserrat" w:cs="Montserrat"/>
-              </w:rPr>
-              <w:t>footer</w:t>
-            </w:r>
-            <w:proofErr w:type="spellEnd"/>
+              <w:t>En allant au footer</w:t>
+            </w:r>
           </w:p>
         </w:tc>
       </w:tr>
@@ -3105,7 +3021,6 @@
                 <w:szCs w:val="20"/>
               </w:rPr>
             </w:pPr>
-            <w:proofErr w:type="spellStart"/>
             <w:r>
               <w:rPr>
                 <w:rFonts w:ascii="Montserrat" w:eastAsia="Montserrat" w:hAnsi="Montserrat" w:cs="Montserrat"/>
@@ -3114,7 +3029,6 @@
               </w:rPr>
               <w:t>When</w:t>
             </w:r>
-            <w:proofErr w:type="spellEnd"/>
           </w:p>
         </w:tc>
         <w:tc>
@@ -3149,18 +3063,8 @@
                 <w:sz w:val="20"/>
                 <w:szCs w:val="20"/>
               </w:rPr>
-              <w:t xml:space="preserve">En regardant la </w:t>
-            </w:r>
-            <w:proofErr w:type="spellStart"/>
-            <w:r>
-              <w:rPr>
-                <w:rFonts w:ascii="Montserrat" w:eastAsia="Montserrat" w:hAnsi="Montserrat" w:cs="Montserrat"/>
-                <w:sz w:val="20"/>
-                <w:szCs w:val="20"/>
-              </w:rPr>
-              <w:t>cards</w:t>
-            </w:r>
-            <w:proofErr w:type="spellEnd"/>
+              <w:t>En regardant la cards</w:t>
+            </w:r>
           </w:p>
         </w:tc>
       </w:tr>
@@ -3196,7 +3100,6 @@
                 <w:szCs w:val="20"/>
               </w:rPr>
             </w:pPr>
-            <w:proofErr w:type="spellStart"/>
             <w:r>
               <w:rPr>
                 <w:rFonts w:ascii="Montserrat" w:eastAsia="Montserrat" w:hAnsi="Montserrat" w:cs="Montserrat"/>
@@ -3205,7 +3108,6 @@
               </w:rPr>
               <w:t>Then</w:t>
             </w:r>
-            <w:proofErr w:type="spellEnd"/>
           </w:p>
         </w:tc>
         <w:tc>
@@ -3242,16 +3144,14 @@
               </w:rPr>
               <w:t xml:space="preserve">Les éléments du dernier meeting </w:t>
             </w:r>
-            <w:proofErr w:type="gramStart"/>
-            <w:r>
-              <w:rPr>
-                <w:rFonts w:ascii="Montserrat" w:eastAsia="Montserrat" w:hAnsi="Montserrat" w:cs="Montserrat"/>
-                <w:sz w:val="20"/>
-                <w:szCs w:val="20"/>
-              </w:rPr>
-              <w:t>apparait</w:t>
-            </w:r>
-            <w:proofErr w:type="gramEnd"/>
+            <w:r>
+              <w:rPr>
+                <w:rFonts w:ascii="Montserrat" w:eastAsia="Montserrat" w:hAnsi="Montserrat" w:cs="Montserrat"/>
+                <w:sz w:val="20"/>
+                <w:szCs w:val="20"/>
+              </w:rPr>
+              <w:t>apparaissent</w:t>
+            </w:r>
             <w:r>
               <w:rPr>
                 <w:rFonts w:ascii="Montserrat" w:eastAsia="Montserrat" w:hAnsi="Montserrat" w:cs="Montserrat"/>
@@ -3400,7 +3300,6 @@
                 <w:szCs w:val="20"/>
               </w:rPr>
             </w:pPr>
-            <w:proofErr w:type="spellStart"/>
             <w:r>
               <w:rPr>
                 <w:rFonts w:ascii="Montserrat" w:eastAsia="Montserrat" w:hAnsi="Montserrat" w:cs="Montserrat"/>
@@ -3409,7 +3308,6 @@
               </w:rPr>
               <w:t>Given</w:t>
             </w:r>
-            <w:proofErr w:type="spellEnd"/>
           </w:p>
         </w:tc>
         <w:tc>
@@ -3444,15 +3342,7 @@
                 <w:sz w:val="20"/>
                 <w:szCs w:val="20"/>
               </w:rPr>
-              <w:t xml:space="preserve">En ouvrant le terminal de commande </w:t>
-            </w:r>
-            <w:r>
-              <w:rPr>
-                <w:rFonts w:ascii="Montserrat" w:eastAsia="Montserrat" w:hAnsi="Montserrat" w:cs="Montserrat"/>
-                <w:sz w:val="20"/>
-                <w:szCs w:val="20"/>
-              </w:rPr>
-              <w:t>dans le moteur de recherche</w:t>
+              <w:t>En ouvrant le terminal de commande dans le moteur de recherche</w:t>
             </w:r>
           </w:p>
         </w:tc>
@@ -3489,7 +3379,6 @@
                 <w:szCs w:val="20"/>
               </w:rPr>
             </w:pPr>
-            <w:proofErr w:type="spellStart"/>
             <w:r>
               <w:rPr>
                 <w:rFonts w:ascii="Montserrat" w:eastAsia="Montserrat" w:hAnsi="Montserrat" w:cs="Montserrat"/>
@@ -3498,7 +3387,6 @@
               </w:rPr>
               <w:t>When</w:t>
             </w:r>
-            <w:proofErr w:type="spellEnd"/>
           </w:p>
         </w:tc>
         <w:tc>
@@ -3533,15 +3421,7 @@
                 <w:sz w:val="20"/>
                 <w:szCs w:val="20"/>
               </w:rPr>
-              <w:t>En vérifiant le</w:t>
-            </w:r>
-            <w:r>
-              <w:rPr>
-                <w:rFonts w:ascii="Montserrat" w:eastAsia="Montserrat" w:hAnsi="Montserrat" w:cs="Montserrat"/>
-                <w:sz w:val="20"/>
-                <w:szCs w:val="20"/>
-              </w:rPr>
-              <w:t>s erreurs</w:t>
+              <w:t>En vérifiant les erreurs</w:t>
             </w:r>
           </w:p>
         </w:tc>
@@ -3578,7 +3458,6 @@
                 <w:szCs w:val="20"/>
               </w:rPr>
             </w:pPr>
-            <w:proofErr w:type="spellStart"/>
             <w:r>
               <w:rPr>
                 <w:rFonts w:ascii="Montserrat" w:eastAsia="Montserrat" w:hAnsi="Montserrat" w:cs="Montserrat"/>
@@ -3587,7 +3466,6 @@
               </w:rPr>
               <w:t>Then</w:t>
             </w:r>
-            <w:proofErr w:type="spellEnd"/>
           </w:p>
         </w:tc>
         <w:tc>
@@ -3622,25 +3500,7 @@
                 <w:sz w:val="20"/>
                 <w:szCs w:val="20"/>
               </w:rPr>
-              <w:t xml:space="preserve">En corrigeant les problèmes de CamelCase dans </w:t>
-            </w:r>
-            <w:proofErr w:type="spellStart"/>
-            <w:r>
-              <w:rPr>
-                <w:rFonts w:ascii="Montserrat" w:eastAsia="Montserrat" w:hAnsi="Montserrat" w:cs="Montserrat"/>
-                <w:sz w:val="20"/>
-                <w:szCs w:val="20"/>
-              </w:rPr>
-              <w:t>FontFamily</w:t>
-            </w:r>
-            <w:proofErr w:type="spellEnd"/>
-            <w:r>
-              <w:rPr>
-                <w:rFonts w:ascii="Montserrat" w:eastAsia="Montserrat" w:hAnsi="Montserrat" w:cs="Montserrat"/>
-                <w:sz w:val="20"/>
-                <w:szCs w:val="20"/>
-              </w:rPr>
-              <w:t xml:space="preserve"> ligne 20</w:t>
+              <w:t>En corrigeant les problèmes de CamelCase dans FontFamily ligne 20</w:t>
             </w:r>
           </w:p>
         </w:tc>

</xml_diff>

<commit_message>
ajout de data-testid dans le formulaire pour plus de sureter pour le test
</commit_message>
<xml_diff>
--- a/Cahier+de+recette+du+site+724events+à+compléter.docx
+++ b/Cahier+de+recette+du+site+724events+à+compléter.docx
@@ -242,6 +242,7 @@
                 <w:szCs w:val="20"/>
               </w:rPr>
             </w:pPr>
+            <w:proofErr w:type="spellStart"/>
             <w:r>
               <w:rPr>
                 <w:rFonts w:ascii="Montserrat" w:eastAsia="Montserrat" w:hAnsi="Montserrat" w:cs="Montserrat"/>
@@ -250,6 +251,7 @@
               </w:rPr>
               <w:t>Given</w:t>
             </w:r>
+            <w:proofErr w:type="spellEnd"/>
           </w:p>
         </w:tc>
         <w:tc>
@@ -317,6 +319,7 @@
                 <w:szCs w:val="20"/>
               </w:rPr>
             </w:pPr>
+            <w:proofErr w:type="spellStart"/>
             <w:r>
               <w:rPr>
                 <w:rFonts w:ascii="Montserrat" w:eastAsia="Montserrat" w:hAnsi="Montserrat" w:cs="Montserrat"/>
@@ -325,6 +328,7 @@
               </w:rPr>
               <w:t>When</w:t>
             </w:r>
+            <w:proofErr w:type="spellEnd"/>
           </w:p>
         </w:tc>
         <w:tc>
@@ -392,6 +396,7 @@
                 <w:szCs w:val="20"/>
               </w:rPr>
             </w:pPr>
+            <w:proofErr w:type="spellStart"/>
             <w:r>
               <w:rPr>
                 <w:rFonts w:ascii="Montserrat" w:eastAsia="Montserrat" w:hAnsi="Montserrat" w:cs="Montserrat"/>
@@ -400,6 +405,7 @@
               </w:rPr>
               <w:t>Then</w:t>
             </w:r>
+            <w:proofErr w:type="spellEnd"/>
           </w:p>
         </w:tc>
         <w:tc>
@@ -571,6 +577,7 @@
                 <w:szCs w:val="20"/>
               </w:rPr>
             </w:pPr>
+            <w:proofErr w:type="spellStart"/>
             <w:r>
               <w:rPr>
                 <w:rFonts w:ascii="Montserrat" w:eastAsia="Montserrat" w:hAnsi="Montserrat" w:cs="Montserrat"/>
@@ -579,6 +586,7 @@
               </w:rPr>
               <w:t>Given</w:t>
             </w:r>
+            <w:proofErr w:type="spellEnd"/>
           </w:p>
         </w:tc>
         <w:tc>
@@ -609,8 +617,16 @@
               <w:rPr>
                 <w:rFonts w:ascii="Montserrat" w:eastAsia="Montserrat" w:hAnsi="Montserrat" w:cs="Montserrat"/>
               </w:rPr>
-              <w:t>En regardant la navbarre</w:t>
-            </w:r>
+              <w:t xml:space="preserve">En regardant la </w:t>
+            </w:r>
+            <w:proofErr w:type="spellStart"/>
+            <w:r>
+              <w:rPr>
+                <w:rFonts w:ascii="Montserrat" w:eastAsia="Montserrat" w:hAnsi="Montserrat" w:cs="Montserrat"/>
+              </w:rPr>
+              <w:t>navbar</w:t>
+            </w:r>
+            <w:proofErr w:type="spellEnd"/>
           </w:p>
         </w:tc>
       </w:tr>
@@ -646,6 +662,7 @@
                 <w:szCs w:val="20"/>
               </w:rPr>
             </w:pPr>
+            <w:proofErr w:type="spellStart"/>
             <w:r>
               <w:rPr>
                 <w:rFonts w:ascii="Montserrat" w:eastAsia="Montserrat" w:hAnsi="Montserrat" w:cs="Montserrat"/>
@@ -654,6 +671,7 @@
               </w:rPr>
               <w:t>When</w:t>
             </w:r>
+            <w:proofErr w:type="spellEnd"/>
           </w:p>
         </w:tc>
         <w:tc>
@@ -721,6 +739,7 @@
                 <w:szCs w:val="20"/>
               </w:rPr>
             </w:pPr>
+            <w:proofErr w:type="spellStart"/>
             <w:r>
               <w:rPr>
                 <w:rFonts w:ascii="Montserrat" w:eastAsia="Montserrat" w:hAnsi="Montserrat" w:cs="Montserrat"/>
@@ -729,6 +748,7 @@
               </w:rPr>
               <w:t>Then</w:t>
             </w:r>
+            <w:proofErr w:type="spellEnd"/>
           </w:p>
         </w:tc>
         <w:tc>
@@ -901,6 +921,7 @@
                 <w:szCs w:val="20"/>
               </w:rPr>
             </w:pPr>
+            <w:proofErr w:type="spellStart"/>
             <w:r>
               <w:rPr>
                 <w:rFonts w:ascii="Montserrat" w:eastAsia="Montserrat" w:hAnsi="Montserrat" w:cs="Montserrat"/>
@@ -909,6 +930,7 @@
               </w:rPr>
               <w:t>Given</w:t>
             </w:r>
+            <w:proofErr w:type="spellEnd"/>
           </w:p>
         </w:tc>
         <w:tc>
@@ -980,6 +1002,7 @@
                 <w:szCs w:val="20"/>
               </w:rPr>
             </w:pPr>
+            <w:proofErr w:type="spellStart"/>
             <w:r>
               <w:rPr>
                 <w:rFonts w:ascii="Montserrat" w:eastAsia="Montserrat" w:hAnsi="Montserrat" w:cs="Montserrat"/>
@@ -988,6 +1011,7 @@
               </w:rPr>
               <w:t>When</w:t>
             </w:r>
+            <w:proofErr w:type="spellEnd"/>
           </w:p>
         </w:tc>
         <w:tc>
@@ -1059,6 +1083,7 @@
                 <w:szCs w:val="20"/>
               </w:rPr>
             </w:pPr>
+            <w:proofErr w:type="spellStart"/>
             <w:r>
               <w:rPr>
                 <w:rFonts w:ascii="Montserrat" w:eastAsia="Montserrat" w:hAnsi="Montserrat" w:cs="Montserrat"/>
@@ -1067,6 +1092,7 @@
               </w:rPr>
               <w:t>Then</w:t>
             </w:r>
+            <w:proofErr w:type="spellEnd"/>
           </w:p>
         </w:tc>
         <w:tc>
@@ -1239,6 +1265,7 @@
                 <w:szCs w:val="20"/>
               </w:rPr>
             </w:pPr>
+            <w:proofErr w:type="spellStart"/>
             <w:r>
               <w:rPr>
                 <w:rFonts w:ascii="Montserrat" w:eastAsia="Montserrat" w:hAnsi="Montserrat" w:cs="Montserrat"/>
@@ -1247,6 +1274,7 @@
               </w:rPr>
               <w:t>Given</w:t>
             </w:r>
+            <w:proofErr w:type="spellEnd"/>
           </w:p>
         </w:tc>
         <w:tc>
@@ -1318,6 +1346,7 @@
                 <w:szCs w:val="20"/>
               </w:rPr>
             </w:pPr>
+            <w:proofErr w:type="spellStart"/>
             <w:r>
               <w:rPr>
                 <w:rFonts w:ascii="Montserrat" w:eastAsia="Montserrat" w:hAnsi="Montserrat" w:cs="Montserrat"/>
@@ -1326,6 +1355,7 @@
               </w:rPr>
               <w:t>When</w:t>
             </w:r>
+            <w:proofErr w:type="spellEnd"/>
           </w:p>
         </w:tc>
         <w:tc>
@@ -1397,6 +1427,7 @@
                 <w:szCs w:val="20"/>
               </w:rPr>
             </w:pPr>
+            <w:proofErr w:type="spellStart"/>
             <w:r>
               <w:rPr>
                 <w:rFonts w:ascii="Montserrat" w:eastAsia="Montserrat" w:hAnsi="Montserrat" w:cs="Montserrat"/>
@@ -1405,6 +1436,7 @@
               </w:rPr>
               <w:t>Then</w:t>
             </w:r>
+            <w:proofErr w:type="spellEnd"/>
           </w:p>
         </w:tc>
         <w:tc>
@@ -1581,6 +1613,7 @@
                 <w:szCs w:val="20"/>
               </w:rPr>
             </w:pPr>
+            <w:proofErr w:type="spellStart"/>
             <w:r>
               <w:rPr>
                 <w:rFonts w:ascii="Montserrat" w:eastAsia="Montserrat" w:hAnsi="Montserrat" w:cs="Montserrat"/>
@@ -1589,6 +1622,7 @@
               </w:rPr>
               <w:t>Given</w:t>
             </w:r>
+            <w:proofErr w:type="spellEnd"/>
           </w:p>
         </w:tc>
         <w:tc>
@@ -1660,6 +1694,7 @@
                 <w:szCs w:val="20"/>
               </w:rPr>
             </w:pPr>
+            <w:proofErr w:type="spellStart"/>
             <w:r>
               <w:rPr>
                 <w:rFonts w:ascii="Montserrat" w:eastAsia="Montserrat" w:hAnsi="Montserrat" w:cs="Montserrat"/>
@@ -1668,6 +1703,7 @@
               </w:rPr>
               <w:t>When</w:t>
             </w:r>
+            <w:proofErr w:type="spellEnd"/>
           </w:p>
         </w:tc>
         <w:tc>
@@ -1739,6 +1775,7 @@
                 <w:szCs w:val="20"/>
               </w:rPr>
             </w:pPr>
+            <w:proofErr w:type="spellStart"/>
             <w:r>
               <w:rPr>
                 <w:rFonts w:ascii="Montserrat" w:eastAsia="Montserrat" w:hAnsi="Montserrat" w:cs="Montserrat"/>
@@ -1747,6 +1784,7 @@
               </w:rPr>
               <w:t>Then</w:t>
             </w:r>
+            <w:proofErr w:type="spellEnd"/>
           </w:p>
         </w:tc>
         <w:tc>
@@ -1919,6 +1957,7 @@
                 <w:szCs w:val="20"/>
               </w:rPr>
             </w:pPr>
+            <w:proofErr w:type="spellStart"/>
             <w:r>
               <w:rPr>
                 <w:rFonts w:ascii="Montserrat" w:eastAsia="Montserrat" w:hAnsi="Montserrat" w:cs="Montserrat"/>
@@ -1927,6 +1966,7 @@
               </w:rPr>
               <w:t>Given</w:t>
             </w:r>
+            <w:proofErr w:type="spellEnd"/>
           </w:p>
         </w:tc>
         <w:tc>
@@ -1996,6 +2036,7 @@
                 <w:szCs w:val="20"/>
               </w:rPr>
             </w:pPr>
+            <w:proofErr w:type="spellStart"/>
             <w:r>
               <w:rPr>
                 <w:rFonts w:ascii="Montserrat" w:eastAsia="Montserrat" w:hAnsi="Montserrat" w:cs="Montserrat"/>
@@ -2004,6 +2045,7 @@
               </w:rPr>
               <w:t>When</w:t>
             </w:r>
+            <w:proofErr w:type="spellEnd"/>
           </w:p>
         </w:tc>
         <w:tc>
@@ -2038,8 +2080,18 @@
                 <w:sz w:val="20"/>
                 <w:szCs w:val="20"/>
               </w:rPr>
-              <w:t>En regardant les cards</w:t>
-            </w:r>
+              <w:t xml:space="preserve">En regardant les </w:t>
+            </w:r>
+            <w:proofErr w:type="spellStart"/>
+            <w:r>
+              <w:rPr>
+                <w:rFonts w:ascii="Montserrat" w:eastAsia="Montserrat" w:hAnsi="Montserrat" w:cs="Montserrat"/>
+                <w:sz w:val="20"/>
+                <w:szCs w:val="20"/>
+              </w:rPr>
+              <w:t>cards</w:t>
+            </w:r>
+            <w:proofErr w:type="spellEnd"/>
           </w:p>
         </w:tc>
       </w:tr>
@@ -2075,6 +2127,7 @@
                 <w:szCs w:val="20"/>
               </w:rPr>
             </w:pPr>
+            <w:proofErr w:type="spellStart"/>
             <w:r>
               <w:rPr>
                 <w:rFonts w:ascii="Montserrat" w:eastAsia="Montserrat" w:hAnsi="Montserrat" w:cs="Montserrat"/>
@@ -2083,6 +2136,7 @@
               </w:rPr>
               <w:t>Then</w:t>
             </w:r>
+            <w:proofErr w:type="spellEnd"/>
           </w:p>
         </w:tc>
         <w:tc>
@@ -2255,6 +2309,7 @@
                 <w:szCs w:val="20"/>
               </w:rPr>
             </w:pPr>
+            <w:proofErr w:type="spellStart"/>
             <w:r>
               <w:rPr>
                 <w:rFonts w:ascii="Montserrat" w:eastAsia="Montserrat" w:hAnsi="Montserrat" w:cs="Montserrat"/>
@@ -2263,6 +2318,7 @@
               </w:rPr>
               <w:t>Given</w:t>
             </w:r>
+            <w:proofErr w:type="spellEnd"/>
           </w:p>
         </w:tc>
         <w:tc>
@@ -2332,6 +2388,7 @@
                 <w:szCs w:val="20"/>
               </w:rPr>
             </w:pPr>
+            <w:proofErr w:type="spellStart"/>
             <w:r>
               <w:rPr>
                 <w:rFonts w:ascii="Montserrat" w:eastAsia="Montserrat" w:hAnsi="Montserrat" w:cs="Montserrat"/>
@@ -2340,6 +2397,7 @@
               </w:rPr>
               <w:t>When</w:t>
             </w:r>
+            <w:proofErr w:type="spellEnd"/>
           </w:p>
         </w:tc>
         <w:tc>
@@ -2412,6 +2470,7 @@
                 <w:szCs w:val="20"/>
               </w:rPr>
             </w:pPr>
+            <w:proofErr w:type="spellStart"/>
             <w:r>
               <w:rPr>
                 <w:rFonts w:ascii="Montserrat" w:eastAsia="Montserrat" w:hAnsi="Montserrat" w:cs="Montserrat"/>
@@ -2420,6 +2479,7 @@
               </w:rPr>
               <w:t>Then</w:t>
             </w:r>
+            <w:proofErr w:type="spellEnd"/>
           </w:p>
         </w:tc>
         <w:tc>
@@ -2452,11 +2512,19 @@
               </w:rPr>
               <w:t xml:space="preserve">J’ai bien la deuxième page avec les </w:t>
             </w:r>
-            <w:r>
-              <w:rPr>
-                <w:rFonts w:ascii="Montserrat" w:eastAsia="Montserrat" w:hAnsi="Montserrat" w:cs="Montserrat"/>
-              </w:rPr>
-              <w:t>cards restante qui s’affichent</w:t>
+            <w:proofErr w:type="spellStart"/>
+            <w:r>
+              <w:rPr>
+                <w:rFonts w:ascii="Montserrat" w:eastAsia="Montserrat" w:hAnsi="Montserrat" w:cs="Montserrat"/>
+              </w:rPr>
+              <w:t>cards</w:t>
+            </w:r>
+            <w:proofErr w:type="spellEnd"/>
+            <w:r>
+              <w:rPr>
+                <w:rFonts w:ascii="Montserrat" w:eastAsia="Montserrat" w:hAnsi="Montserrat" w:cs="Montserrat"/>
+              </w:rPr>
+              <w:t xml:space="preserve"> restante qui s’affichent</w:t>
             </w:r>
           </w:p>
         </w:tc>
@@ -2598,6 +2666,7 @@
                 <w:szCs w:val="20"/>
               </w:rPr>
             </w:pPr>
+            <w:proofErr w:type="spellStart"/>
             <w:r>
               <w:rPr>
                 <w:rFonts w:ascii="Montserrat" w:eastAsia="Montserrat" w:hAnsi="Montserrat" w:cs="Montserrat"/>
@@ -2606,6 +2675,7 @@
               </w:rPr>
               <w:t>Given</w:t>
             </w:r>
+            <w:proofErr w:type="spellEnd"/>
           </w:p>
         </w:tc>
         <w:tc>
@@ -2673,6 +2743,7 @@
                 <w:szCs w:val="20"/>
               </w:rPr>
             </w:pPr>
+            <w:proofErr w:type="spellStart"/>
             <w:r>
               <w:rPr>
                 <w:rFonts w:ascii="Montserrat" w:eastAsia="Montserrat" w:hAnsi="Montserrat" w:cs="Montserrat"/>
@@ -2681,6 +2752,7 @@
               </w:rPr>
               <w:t>When</w:t>
             </w:r>
+            <w:proofErr w:type="spellEnd"/>
           </w:p>
         </w:tc>
         <w:tc>
@@ -2752,6 +2824,7 @@
                 <w:szCs w:val="20"/>
               </w:rPr>
             </w:pPr>
+            <w:proofErr w:type="spellStart"/>
             <w:r>
               <w:rPr>
                 <w:rFonts w:ascii="Montserrat" w:eastAsia="Montserrat" w:hAnsi="Montserrat" w:cs="Montserrat"/>
@@ -2760,6 +2833,7 @@
               </w:rPr>
               <w:t>Then</w:t>
             </w:r>
+            <w:proofErr w:type="spellEnd"/>
           </w:p>
         </w:tc>
         <w:tc>
@@ -2946,6 +3020,7 @@
                 <w:szCs w:val="20"/>
               </w:rPr>
             </w:pPr>
+            <w:proofErr w:type="spellStart"/>
             <w:r>
               <w:rPr>
                 <w:rFonts w:ascii="Montserrat" w:eastAsia="Montserrat" w:hAnsi="Montserrat" w:cs="Montserrat"/>
@@ -2954,6 +3029,7 @@
               </w:rPr>
               <w:t>Given</w:t>
             </w:r>
+            <w:proofErr w:type="spellEnd"/>
           </w:p>
         </w:tc>
         <w:tc>
@@ -2984,8 +3060,16 @@
               <w:rPr>
                 <w:rFonts w:ascii="Montserrat" w:eastAsia="Montserrat" w:hAnsi="Montserrat" w:cs="Montserrat"/>
               </w:rPr>
-              <w:t>En allant au footer</w:t>
-            </w:r>
+              <w:t xml:space="preserve">En allant au </w:t>
+            </w:r>
+            <w:proofErr w:type="spellStart"/>
+            <w:r>
+              <w:rPr>
+                <w:rFonts w:ascii="Montserrat" w:eastAsia="Montserrat" w:hAnsi="Montserrat" w:cs="Montserrat"/>
+              </w:rPr>
+              <w:t>footer</w:t>
+            </w:r>
+            <w:proofErr w:type="spellEnd"/>
           </w:p>
         </w:tc>
       </w:tr>
@@ -3021,6 +3105,7 @@
                 <w:szCs w:val="20"/>
               </w:rPr>
             </w:pPr>
+            <w:proofErr w:type="spellStart"/>
             <w:r>
               <w:rPr>
                 <w:rFonts w:ascii="Montserrat" w:eastAsia="Montserrat" w:hAnsi="Montserrat" w:cs="Montserrat"/>
@@ -3029,6 +3114,7 @@
               </w:rPr>
               <w:t>When</w:t>
             </w:r>
+            <w:proofErr w:type="spellEnd"/>
           </w:p>
         </w:tc>
         <w:tc>
@@ -3063,8 +3149,18 @@
                 <w:sz w:val="20"/>
                 <w:szCs w:val="20"/>
               </w:rPr>
-              <w:t>En regardant la cards</w:t>
-            </w:r>
+              <w:t xml:space="preserve">En regardant la </w:t>
+            </w:r>
+            <w:proofErr w:type="spellStart"/>
+            <w:r>
+              <w:rPr>
+                <w:rFonts w:ascii="Montserrat" w:eastAsia="Montserrat" w:hAnsi="Montserrat" w:cs="Montserrat"/>
+                <w:sz w:val="20"/>
+                <w:szCs w:val="20"/>
+              </w:rPr>
+              <w:t>cards</w:t>
+            </w:r>
+            <w:proofErr w:type="spellEnd"/>
           </w:p>
         </w:tc>
       </w:tr>
@@ -3100,6 +3196,7 @@
                 <w:szCs w:val="20"/>
               </w:rPr>
             </w:pPr>
+            <w:proofErr w:type="spellStart"/>
             <w:r>
               <w:rPr>
                 <w:rFonts w:ascii="Montserrat" w:eastAsia="Montserrat" w:hAnsi="Montserrat" w:cs="Montserrat"/>
@@ -3108,6 +3205,7 @@
               </w:rPr>
               <w:t>Then</w:t>
             </w:r>
+            <w:proofErr w:type="spellEnd"/>
           </w:p>
         </w:tc>
         <w:tc>
@@ -3300,6 +3398,7 @@
                 <w:szCs w:val="20"/>
               </w:rPr>
             </w:pPr>
+            <w:proofErr w:type="spellStart"/>
             <w:r>
               <w:rPr>
                 <w:rFonts w:ascii="Montserrat" w:eastAsia="Montserrat" w:hAnsi="Montserrat" w:cs="Montserrat"/>
@@ -3308,6 +3407,7 @@
               </w:rPr>
               <w:t>Given</w:t>
             </w:r>
+            <w:proofErr w:type="spellEnd"/>
           </w:p>
         </w:tc>
         <w:tc>
@@ -3379,6 +3479,7 @@
                 <w:szCs w:val="20"/>
               </w:rPr>
             </w:pPr>
+            <w:proofErr w:type="spellStart"/>
             <w:r>
               <w:rPr>
                 <w:rFonts w:ascii="Montserrat" w:eastAsia="Montserrat" w:hAnsi="Montserrat" w:cs="Montserrat"/>
@@ -3387,6 +3488,7 @@
               </w:rPr>
               <w:t>When</w:t>
             </w:r>
+            <w:proofErr w:type="spellEnd"/>
           </w:p>
         </w:tc>
         <w:tc>
@@ -3458,6 +3560,7 @@
                 <w:szCs w:val="20"/>
               </w:rPr>
             </w:pPr>
+            <w:proofErr w:type="spellStart"/>
             <w:r>
               <w:rPr>
                 <w:rFonts w:ascii="Montserrat" w:eastAsia="Montserrat" w:hAnsi="Montserrat" w:cs="Montserrat"/>
@@ -3466,6 +3569,7 @@
               </w:rPr>
               <w:t>Then</w:t>
             </w:r>
+            <w:proofErr w:type="spellEnd"/>
           </w:p>
         </w:tc>
         <w:tc>
@@ -3500,7 +3604,25 @@
                 <w:sz w:val="20"/>
                 <w:szCs w:val="20"/>
               </w:rPr>
-              <w:t>En corrigeant les problèmes de CamelCase dans FontFamily ligne 20</w:t>
+              <w:t xml:space="preserve">En corrigeant les problèmes de CamelCase dans </w:t>
+            </w:r>
+            <w:proofErr w:type="spellStart"/>
+            <w:r>
+              <w:rPr>
+                <w:rFonts w:ascii="Montserrat" w:eastAsia="Montserrat" w:hAnsi="Montserrat" w:cs="Montserrat"/>
+                <w:sz w:val="20"/>
+                <w:szCs w:val="20"/>
+              </w:rPr>
+              <w:t>FontFamily</w:t>
+            </w:r>
+            <w:proofErr w:type="spellEnd"/>
+            <w:r>
+              <w:rPr>
+                <w:rFonts w:ascii="Montserrat" w:eastAsia="Montserrat" w:hAnsi="Montserrat" w:cs="Montserrat"/>
+                <w:sz w:val="20"/>
+                <w:szCs w:val="20"/>
+              </w:rPr>
+              <w:t xml:space="preserve"> ligne 20</w:t>
             </w:r>
           </w:p>
         </w:tc>

</xml_diff>